<commit_message>
[STABILIZATION + EXECUTION] added feature for extent reporting
</commit_message>
<xml_diff>
--- a/Documents/Buggy Cars Rating TestPlan.docx
+++ b/Documents/Buggy Cars Rating TestPlan.docx
@@ -657,26 +657,6 @@
           <w:iCs w:val="0"/>
         </w:rPr>
         <w:t>Test Process, including test management and defect management</w:t>
-      </w:r>
-    </w:p>
-    <w:p>
-      <w:pPr>
-        <w:pStyle w:val="TipText"/>
-        <w:numPr>
-          <w:ilvl w:val="0"/>
-          <w:numId w:val="28"/>
-        </w:numPr>
-        <w:rPr>
-          <w:i w:val="0"/>
-          <w:iCs w:val="0"/>
-        </w:rPr>
-      </w:pPr>
-      <w:r>
-        <w:rPr>
-          <w:i w:val="0"/>
-          <w:iCs w:val="0"/>
-        </w:rPr>
-        <w:t>Roles and responsibilities</w:t>
       </w:r>
     </w:p>
     <w:p>
@@ -2039,7 +2019,7 @@
           <w:sz w:val="16"/>
           <w:szCs w:val="16"/>
         </w:rPr>
-        <w:t>Rules are validated based on existing error messages as baseline</w:t>
+        <w:t>Rules are validated based on existing error messages</w:t>
       </w:r>
     </w:p>
     <w:p>
@@ -2192,14 +2172,7 @@
           <w:sz w:val="16"/>
           <w:szCs w:val="16"/>
         </w:rPr>
-        <w:t>User can vote</w:t>
-      </w:r>
-      <w:r>
-        <w:rPr>
-          <w:sz w:val="16"/>
-          <w:szCs w:val="16"/>
-        </w:rPr>
-        <w:t xml:space="preserve"> only 1 car.</w:t>
+        <w:t>Vote can be updated or removed.</w:t>
       </w:r>
     </w:p>
     <w:p>
@@ -2219,7 +2192,7 @@
           <w:sz w:val="16"/>
           <w:szCs w:val="16"/>
         </w:rPr>
-        <w:t>Vote can be updated or removed.</w:t>
+        <w:t>User cannot vote twice on the same car.</w:t>
       </w:r>
     </w:p>
     <w:p>
@@ -2239,7 +2212,7 @@
           <w:sz w:val="16"/>
           <w:szCs w:val="16"/>
         </w:rPr>
-        <w:t>User cannot vote twice on the same car.</w:t>
+        <w:t>User can logout the app and exit the last transaction.</w:t>
       </w:r>
     </w:p>
     <w:p>
@@ -2279,7 +2252,7 @@
           <w:sz w:val="16"/>
           <w:szCs w:val="16"/>
         </w:rPr>
-        <w:t>User can logout the app and exit the last transaction.</w:t>
+        <w:t>Comments are correctly displayed.</w:t>
       </w:r>
     </w:p>
     <w:p>
@@ -2299,7 +2272,7 @@
           <w:sz w:val="16"/>
           <w:szCs w:val="16"/>
         </w:rPr>
-        <w:t>Comments are correctly displayed.</w:t>
+        <w:t>User are able to sort the cars ranking by vote.</w:t>
       </w:r>
     </w:p>
     <w:p>
@@ -2319,26 +2292,6 @@
           <w:sz w:val="16"/>
           <w:szCs w:val="16"/>
         </w:rPr>
-        <w:t>User are able to sort the cars ranking by vote.</w:t>
-      </w:r>
-    </w:p>
-    <w:p>
-      <w:pPr>
-        <w:pStyle w:val="ListParagraph"/>
-        <w:numPr>
-          <w:ilvl w:val="0"/>
-          <w:numId w:val="24"/>
-        </w:numPr>
-        <w:rPr>
-          <w:sz w:val="16"/>
-          <w:szCs w:val="16"/>
-        </w:rPr>
-      </w:pPr>
-      <w:r>
-        <w:rPr>
-          <w:sz w:val="16"/>
-          <w:szCs w:val="16"/>
-        </w:rPr>
         <w:t>Users Login credentials adhere to the minimum standard.</w:t>
       </w:r>
     </w:p>
@@ -2401,26 +2354,6 @@
           <w:szCs w:val="16"/>
         </w:rPr>
         <w:t>System Testing (End to End Testing)</w:t>
-      </w:r>
-    </w:p>
-    <w:p>
-      <w:pPr>
-        <w:pStyle w:val="ListBullet"/>
-        <w:numPr>
-          <w:ilvl w:val="1"/>
-          <w:numId w:val="2"/>
-        </w:numPr>
-        <w:rPr>
-          <w:sz w:val="16"/>
-          <w:szCs w:val="16"/>
-        </w:rPr>
-      </w:pPr>
-      <w:r>
-        <w:rPr>
-          <w:sz w:val="16"/>
-          <w:szCs w:val="16"/>
-        </w:rPr>
-        <w:t>Graphical User Interface (GUI) Testing</w:t>
       </w:r>
     </w:p>
     <w:p>
@@ -2482,6 +2415,26 @@
           <w:szCs w:val="16"/>
         </w:rPr>
         <w:t>Manual) – end of system testing, before go live</w:t>
+      </w:r>
+    </w:p>
+    <w:p>
+      <w:pPr>
+        <w:pStyle w:val="ListBullet"/>
+        <w:numPr>
+          <w:ilvl w:val="1"/>
+          <w:numId w:val="2"/>
+        </w:numPr>
+        <w:rPr>
+          <w:sz w:val="16"/>
+          <w:szCs w:val="16"/>
+        </w:rPr>
+      </w:pPr>
+      <w:r>
+        <w:rPr>
+          <w:sz w:val="16"/>
+          <w:szCs w:val="16"/>
+        </w:rPr>
+        <w:t>Graphical User Interface (GUI) Testing</w:t>
       </w:r>
     </w:p>
     <w:p>
@@ -3818,7 +3771,6 @@
         </w:numPr>
       </w:pPr>
       <w:r>
-        <w:lastRenderedPageBreak/>
         <w:t xml:space="preserve">  </w:t>
       </w:r>
       <w:r>
@@ -3839,8 +3791,8 @@
         <w:tblDescription w:val="Layout table"/>
       </w:tblPr>
       <w:tblGrid>
-        <w:gridCol w:w="221"/>
-        <w:gridCol w:w="9139"/>
+        <w:gridCol w:w="220"/>
+        <w:gridCol w:w="9140"/>
       </w:tblGrid>
       <w:tr>
         <w:trPr>
@@ -4385,7 +4337,7 @@
               <w:drawing>
                 <wp:inline distT="0" distB="0" distL="0" distR="0" wp14:anchorId="1ACCE4B7" wp14:editId="24B155C0">
                   <wp:extent cx="5448300" cy="381000"/>
-                  <wp:effectExtent l="38100" t="0" r="0" b="0"/>
+                  <wp:effectExtent l="38100" t="0" r="19050" b="19050"/>
                   <wp:docPr id="3" name="Diagram 3"/>
                   <wp:cNvGraphicFramePr/>
                   <a:graphic xmlns:a="http://schemas.openxmlformats.org/drawingml/2006/main">
@@ -5720,7 +5672,15 @@
         </w:numPr>
       </w:pPr>
       <w:r>
-        <w:t>Automated scripts code have been peer reviewed.</w:t>
+        <w:t xml:space="preserve">Automated scripts code </w:t>
+      </w:r>
+      <w:proofErr w:type="gramStart"/>
+      <w:r>
+        <w:t>have</w:t>
+      </w:r>
+      <w:proofErr w:type="gramEnd"/>
+      <w:r>
+        <w:t xml:space="preserve"> been peer reviewed.</w:t>
       </w:r>
     </w:p>
     <w:p>
@@ -6319,7 +6279,39 @@
         </w:numPr>
       </w:pPr>
       <w:r>
-        <w:t>Test Cases for Testing Team will be recorded and managed in Specflow integrated in &lt;Repo&gt;. Test cases will be linked to user stories.</w:t>
+        <w:t xml:space="preserve">Test Cases for Testing Team will be recorded and managed in </w:t>
+      </w:r>
+      <w:proofErr w:type="spellStart"/>
+      <w:r>
+        <w:t>Specflow</w:t>
+      </w:r>
+      <w:proofErr w:type="spellEnd"/>
+      <w:r>
+        <w:t xml:space="preserve"> integrated </w:t>
+      </w:r>
+      <w:r>
+        <w:rPr>
+          <w:b/>
+          <w:bCs/>
+        </w:rPr>
+        <w:t xml:space="preserve">in </w:t>
+      </w:r>
+      <w:r>
+        <w:rPr>
+          <w:b/>
+          <w:bCs/>
+        </w:rPr>
+        <w:t>https://github.com/karyll-urma/</w:t>
+      </w:r>
+      <w:r>
+        <w:rPr>
+          <w:b/>
+          <w:bCs/>
+        </w:rPr>
+        <w:t>.</w:t>
+      </w:r>
+      <w:r>
+        <w:t xml:space="preserve"> Test cases will be linked to user stories.</w:t>
       </w:r>
     </w:p>
     <w:tbl>
@@ -6886,7 +6878,6 @@
         </w:numPr>
       </w:pPr>
       <w:r>
-        <w:lastRenderedPageBreak/>
         <w:t>Defects will be tracked in &lt;Defect Management Tool&gt;</w:t>
       </w:r>
       <w:r>
@@ -6936,6 +6927,7 @@
               <w:ind w:left="360"/>
             </w:pPr>
             <w:r>
+              <w:lastRenderedPageBreak/>
               <w:t>Business Severity</w:t>
             </w:r>
           </w:p>
@@ -8003,7 +7995,10 @@
               <w:ind w:left="360"/>
             </w:pPr>
             <w:r>
-              <w:t>For regression run</w:t>
+              <w:t>For regression</w:t>
+            </w:r>
+            <w:r>
+              <w:t>/system tests</w:t>
             </w:r>
           </w:p>
         </w:tc>
@@ -8675,9 +8670,11 @@
               <w:pStyle w:val="TipText"/>
               <w:ind w:left="360"/>
             </w:pPr>
+            <w:proofErr w:type="spellStart"/>
             <w:r>
               <w:t>Specflow</w:t>
             </w:r>
+            <w:proofErr w:type="spellEnd"/>
           </w:p>
         </w:tc>
         <w:tc>
@@ -9580,1742 +9577,6 @@
     <w:p/>
     <w:p/>
     <w:p/>
-    <w:p/>
-    <w:p>
-      <w:pPr>
-        <w:pStyle w:val="Heading1"/>
-      </w:pPr>
-      <w:r>
-        <w:lastRenderedPageBreak/>
-        <w:t>DEFECTS:</w:t>
-      </w:r>
-    </w:p>
-    <w:tbl>
-      <w:tblPr>
-        <w:tblStyle w:val="ProjectScopeTable"/>
-        <w:tblW w:w="4966" w:type="pct"/>
-        <w:tblLook w:val="04A0" w:firstRow="1" w:lastRow="0" w:firstColumn="1" w:lastColumn="0" w:noHBand="0" w:noVBand="1"/>
-        <w:tblDescription w:val="Table to enter Name, Title, and Date"/>
-      </w:tblPr>
-      <w:tblGrid>
-        <w:gridCol w:w="2109"/>
-        <w:gridCol w:w="3363"/>
-        <w:gridCol w:w="1909"/>
-        <w:gridCol w:w="1905"/>
-      </w:tblGrid>
-      <w:tr>
-        <w:trPr>
-          <w:cnfStyle w:val="100000000000" w:firstRow="1" w:lastRow="0" w:firstColumn="0" w:lastColumn="0" w:oddVBand="0" w:evenVBand="0" w:oddHBand="0" w:evenHBand="0" w:firstRowFirstColumn="0" w:firstRowLastColumn="0" w:lastRowFirstColumn="0" w:lastRowLastColumn="0"/>
-          <w:trHeight w:val="35"/>
-        </w:trPr>
-        <w:tc>
-          <w:tcPr>
-            <w:tcW w:w="1135" w:type="pct"/>
-          </w:tcPr>
-          <w:p>
-            <w:pPr>
-              <w:pStyle w:val="TipText"/>
-              <w:ind w:left="360"/>
-              <w:rPr>
-                <w:i w:val="0"/>
-                <w:iCs w:val="0"/>
-                <w:szCs w:val="16"/>
-              </w:rPr>
-            </w:pPr>
-            <w:r>
-              <w:rPr>
-                <w:i w:val="0"/>
-                <w:iCs w:val="0"/>
-                <w:szCs w:val="16"/>
-              </w:rPr>
-              <w:t>Defect</w:t>
-            </w:r>
-            <w:r>
-              <w:rPr>
-                <w:i w:val="0"/>
-                <w:iCs w:val="0"/>
-                <w:szCs w:val="16"/>
-              </w:rPr>
-              <w:t xml:space="preserve"> </w:t>
-            </w:r>
-            <w:r>
-              <w:rPr>
-                <w:i w:val="0"/>
-                <w:iCs w:val="0"/>
-                <w:szCs w:val="16"/>
-              </w:rPr>
-              <w:t>Id</w:t>
-            </w:r>
-          </w:p>
-        </w:tc>
-        <w:tc>
-          <w:tcPr>
-            <w:tcW w:w="1811" w:type="pct"/>
-          </w:tcPr>
-          <w:p>
-            <w:pPr>
-              <w:pStyle w:val="TipText"/>
-              <w:rPr>
-                <w:i w:val="0"/>
-                <w:iCs w:val="0"/>
-                <w:szCs w:val="16"/>
-              </w:rPr>
-            </w:pPr>
-            <w:r>
-              <w:rPr>
-                <w:i w:val="0"/>
-                <w:iCs w:val="0"/>
-                <w:szCs w:val="16"/>
-              </w:rPr>
-              <w:t>Defect Description</w:t>
-            </w:r>
-          </w:p>
-        </w:tc>
-        <w:tc>
-          <w:tcPr>
-            <w:tcW w:w="1028" w:type="pct"/>
-          </w:tcPr>
-          <w:p>
-            <w:pPr>
-              <w:pStyle w:val="TipText"/>
-              <w:rPr>
-                <w:i w:val="0"/>
-                <w:iCs w:val="0"/>
-                <w:szCs w:val="16"/>
-              </w:rPr>
-            </w:pPr>
-            <w:r>
-              <w:rPr>
-                <w:i w:val="0"/>
-                <w:iCs w:val="0"/>
-                <w:szCs w:val="16"/>
-              </w:rPr>
-              <w:t>Testing Phase</w:t>
-            </w:r>
-          </w:p>
-        </w:tc>
-        <w:tc>
-          <w:tcPr>
-            <w:tcW w:w="1026" w:type="pct"/>
-          </w:tcPr>
-          <w:p>
-            <w:pPr>
-              <w:pStyle w:val="TipText"/>
-              <w:rPr>
-                <w:i w:val="0"/>
-                <w:iCs w:val="0"/>
-                <w:szCs w:val="16"/>
-              </w:rPr>
-            </w:pPr>
-          </w:p>
-        </w:tc>
-      </w:tr>
-      <w:tr>
-        <w:trPr>
-          <w:trHeight w:val="85"/>
-        </w:trPr>
-        <w:tc>
-          <w:tcPr>
-            <w:tcW w:w="1135" w:type="pct"/>
-          </w:tcPr>
-          <w:p>
-            <w:pPr>
-              <w:pStyle w:val="TipText"/>
-              <w:ind w:left="360"/>
-              <w:rPr>
-                <w:i w:val="0"/>
-                <w:iCs w:val="0"/>
-                <w:szCs w:val="16"/>
-              </w:rPr>
-            </w:pPr>
-            <w:r>
-              <w:rPr>
-                <w:i w:val="0"/>
-                <w:iCs w:val="0"/>
-                <w:szCs w:val="16"/>
-              </w:rPr>
-              <w:t>Defect - 01</w:t>
-            </w:r>
-          </w:p>
-        </w:tc>
-        <w:tc>
-          <w:tcPr>
-            <w:tcW w:w="1811" w:type="pct"/>
-          </w:tcPr>
-          <w:p>
-            <w:pPr>
-              <w:pStyle w:val="TipText"/>
-              <w:rPr>
-                <w:rFonts w:ascii="Calibri" w:hAnsi="Calibri" w:cs="Calibri"/>
-                <w:i w:val="0"/>
-                <w:iCs w:val="0"/>
-                <w:szCs w:val="16"/>
-              </w:rPr>
-            </w:pPr>
-            <w:r>
-              <w:rPr>
-                <w:rFonts w:ascii="Calibri" w:hAnsi="Calibri" w:cs="Calibri"/>
-                <w:i w:val="0"/>
-                <w:iCs w:val="0"/>
-                <w:szCs w:val="16"/>
-              </w:rPr>
-              <w:t>Incorrect Error message on Last Name when empty</w:t>
-            </w:r>
-          </w:p>
-        </w:tc>
-        <w:tc>
-          <w:tcPr>
-            <w:tcW w:w="1028" w:type="pct"/>
-          </w:tcPr>
-          <w:p>
-            <w:pPr>
-              <w:pStyle w:val="TipText"/>
-              <w:rPr>
-                <w:rFonts w:ascii="Calibri" w:hAnsi="Calibri" w:cs="Calibri"/>
-                <w:i w:val="0"/>
-                <w:iCs w:val="0"/>
-                <w:szCs w:val="16"/>
-              </w:rPr>
-            </w:pPr>
-            <w:r>
-              <w:rPr>
-                <w:rFonts w:ascii="Calibri" w:hAnsi="Calibri" w:cs="Calibri"/>
-                <w:i w:val="0"/>
-                <w:iCs w:val="0"/>
-                <w:szCs w:val="16"/>
-              </w:rPr>
-              <w:t>System Test/Regression</w:t>
-            </w:r>
-          </w:p>
-        </w:tc>
-        <w:tc>
-          <w:tcPr>
-            <w:tcW w:w="1026" w:type="pct"/>
-          </w:tcPr>
-          <w:p>
-            <w:pPr>
-              <w:pStyle w:val="TipText"/>
-              <w:rPr>
-                <w:rFonts w:ascii="Calibri" w:hAnsi="Calibri" w:cs="Calibri"/>
-                <w:i w:val="0"/>
-                <w:iCs w:val="0"/>
-                <w:szCs w:val="16"/>
-              </w:rPr>
-            </w:pPr>
-          </w:p>
-        </w:tc>
-      </w:tr>
-      <w:tr>
-        <w:trPr>
-          <w:trHeight w:val="103"/>
-        </w:trPr>
-        <w:tc>
-          <w:tcPr>
-            <w:tcW w:w="1135" w:type="pct"/>
-          </w:tcPr>
-          <w:p>
-            <w:pPr>
-              <w:pStyle w:val="TipText"/>
-              <w:ind w:left="360"/>
-              <w:rPr>
-                <w:i w:val="0"/>
-                <w:iCs w:val="0"/>
-                <w:szCs w:val="16"/>
-              </w:rPr>
-            </w:pPr>
-            <w:r>
-              <w:rPr>
-                <w:i w:val="0"/>
-                <w:iCs w:val="0"/>
-                <w:szCs w:val="16"/>
-              </w:rPr>
-              <w:t>Defect - 02</w:t>
-            </w:r>
-          </w:p>
-        </w:tc>
-        <w:tc>
-          <w:tcPr>
-            <w:tcW w:w="1811" w:type="pct"/>
-          </w:tcPr>
-          <w:p>
-            <w:pPr>
-              <w:pStyle w:val="TipText"/>
-              <w:rPr>
-                <w:rFonts w:ascii="Calibri" w:hAnsi="Calibri" w:cs="Calibri"/>
-                <w:i w:val="0"/>
-                <w:iCs w:val="0"/>
-                <w:szCs w:val="16"/>
-              </w:rPr>
-            </w:pPr>
-            <w:r>
-              <w:rPr>
-                <w:rFonts w:ascii="Calibri" w:hAnsi="Calibri" w:cs="Calibri"/>
-                <w:i w:val="0"/>
-                <w:iCs w:val="0"/>
-                <w:szCs w:val="16"/>
-              </w:rPr>
-              <w:t>Error message when empty in registration is not initially displayed</w:t>
-            </w:r>
-          </w:p>
-        </w:tc>
-        <w:tc>
-          <w:tcPr>
-            <w:tcW w:w="1028" w:type="pct"/>
-          </w:tcPr>
-          <w:p>
-            <w:pPr>
-              <w:pStyle w:val="TipText"/>
-              <w:rPr>
-                <w:rFonts w:ascii="Calibri" w:hAnsi="Calibri" w:cs="Calibri"/>
-                <w:i w:val="0"/>
-                <w:iCs w:val="0"/>
-                <w:szCs w:val="16"/>
-              </w:rPr>
-            </w:pPr>
-            <w:r>
-              <w:rPr>
-                <w:rFonts w:ascii="Calibri" w:hAnsi="Calibri" w:cs="Calibri"/>
-                <w:i w:val="0"/>
-                <w:iCs w:val="0"/>
-                <w:szCs w:val="16"/>
-              </w:rPr>
-              <w:t>System Test/Regression</w:t>
-            </w:r>
-          </w:p>
-        </w:tc>
-        <w:tc>
-          <w:tcPr>
-            <w:tcW w:w="1026" w:type="pct"/>
-          </w:tcPr>
-          <w:p>
-            <w:pPr>
-              <w:pStyle w:val="TipText"/>
-              <w:rPr>
-                <w:rFonts w:ascii="Calibri" w:hAnsi="Calibri" w:cs="Calibri"/>
-                <w:i w:val="0"/>
-                <w:iCs w:val="0"/>
-                <w:szCs w:val="16"/>
-              </w:rPr>
-            </w:pPr>
-          </w:p>
-        </w:tc>
-      </w:tr>
-      <w:tr>
-        <w:trPr>
-          <w:trHeight w:val="52"/>
-        </w:trPr>
-        <w:tc>
-          <w:tcPr>
-            <w:tcW w:w="1135" w:type="pct"/>
-          </w:tcPr>
-          <w:p>
-            <w:pPr>
-              <w:pStyle w:val="TipText"/>
-              <w:ind w:left="360"/>
-              <w:rPr>
-                <w:i w:val="0"/>
-                <w:iCs w:val="0"/>
-                <w:szCs w:val="16"/>
-              </w:rPr>
-            </w:pPr>
-            <w:r>
-              <w:rPr>
-                <w:i w:val="0"/>
-                <w:iCs w:val="0"/>
-                <w:szCs w:val="16"/>
-              </w:rPr>
-              <w:t>Defect - 03</w:t>
-            </w:r>
-          </w:p>
-        </w:tc>
-        <w:tc>
-          <w:tcPr>
-            <w:tcW w:w="1811" w:type="pct"/>
-          </w:tcPr>
-          <w:p>
-            <w:pPr>
-              <w:pStyle w:val="TipText"/>
-              <w:rPr>
-                <w:rFonts w:ascii="Calibri" w:hAnsi="Calibri" w:cs="Calibri"/>
-                <w:i w:val="0"/>
-                <w:iCs w:val="0"/>
-                <w:szCs w:val="16"/>
-              </w:rPr>
-            </w:pPr>
-            <w:r>
-              <w:rPr>
-                <w:rFonts w:ascii="Calibri" w:hAnsi="Calibri" w:cs="Calibri"/>
-                <w:i w:val="0"/>
-                <w:iCs w:val="0"/>
-                <w:szCs w:val="16"/>
-              </w:rPr>
-              <w:t>Password field size does not conform to minimum size</w:t>
-            </w:r>
-            <w:r>
-              <w:rPr>
-                <w:rFonts w:ascii="Calibri" w:hAnsi="Calibri" w:cs="Calibri"/>
-                <w:i w:val="0"/>
-                <w:iCs w:val="0"/>
-                <w:szCs w:val="16"/>
-              </w:rPr>
-              <w:t xml:space="preserve"> of 6</w:t>
-            </w:r>
-          </w:p>
-        </w:tc>
-        <w:tc>
-          <w:tcPr>
-            <w:tcW w:w="1028" w:type="pct"/>
-          </w:tcPr>
-          <w:p>
-            <w:pPr>
-              <w:pStyle w:val="TipText"/>
-              <w:rPr>
-                <w:rFonts w:ascii="Calibri" w:hAnsi="Calibri" w:cs="Calibri"/>
-                <w:i w:val="0"/>
-                <w:iCs w:val="0"/>
-                <w:szCs w:val="16"/>
-              </w:rPr>
-            </w:pPr>
-            <w:r>
-              <w:rPr>
-                <w:rFonts w:ascii="Calibri" w:hAnsi="Calibri" w:cs="Calibri"/>
-                <w:i w:val="0"/>
-                <w:iCs w:val="0"/>
-                <w:szCs w:val="16"/>
-              </w:rPr>
-              <w:t>System Test/Regression</w:t>
-            </w:r>
-          </w:p>
-        </w:tc>
-        <w:tc>
-          <w:tcPr>
-            <w:tcW w:w="1026" w:type="pct"/>
-          </w:tcPr>
-          <w:p>
-            <w:pPr>
-              <w:pStyle w:val="TipText"/>
-              <w:rPr>
-                <w:rFonts w:ascii="Calibri" w:hAnsi="Calibri" w:cs="Calibri"/>
-                <w:i w:val="0"/>
-                <w:iCs w:val="0"/>
-                <w:szCs w:val="16"/>
-              </w:rPr>
-            </w:pPr>
-          </w:p>
-        </w:tc>
-      </w:tr>
-      <w:tr>
-        <w:trPr>
-          <w:trHeight w:val="52"/>
-        </w:trPr>
-        <w:tc>
-          <w:tcPr>
-            <w:tcW w:w="1135" w:type="pct"/>
-          </w:tcPr>
-          <w:p>
-            <w:pPr>
-              <w:pStyle w:val="TipText"/>
-              <w:ind w:left="360"/>
-              <w:rPr>
-                <w:i w:val="0"/>
-                <w:iCs w:val="0"/>
-                <w:szCs w:val="16"/>
-              </w:rPr>
-            </w:pPr>
-            <w:r>
-              <w:rPr>
-                <w:i w:val="0"/>
-                <w:iCs w:val="0"/>
-                <w:szCs w:val="16"/>
-              </w:rPr>
-              <w:t>Defect - 04</w:t>
-            </w:r>
-          </w:p>
-        </w:tc>
-        <w:tc>
-          <w:tcPr>
-            <w:tcW w:w="1811" w:type="pct"/>
-          </w:tcPr>
-          <w:p>
-            <w:pPr>
-              <w:pStyle w:val="TipText"/>
-              <w:rPr>
-                <w:rFonts w:ascii="Calibri" w:hAnsi="Calibri" w:cs="Calibri"/>
-                <w:i w:val="0"/>
-                <w:iCs w:val="0"/>
-                <w:szCs w:val="16"/>
-              </w:rPr>
-            </w:pPr>
-            <w:r>
-              <w:rPr>
-                <w:rFonts w:ascii="Calibri" w:hAnsi="Calibri" w:cs="Calibri"/>
-                <w:i w:val="0"/>
-                <w:iCs w:val="0"/>
-                <w:szCs w:val="16"/>
-              </w:rPr>
-              <w:t> Home Page is not displayed when</w:t>
-            </w:r>
-            <w:r>
-              <w:rPr>
-                <w:rFonts w:ascii="Calibri" w:hAnsi="Calibri" w:cs="Calibri"/>
-                <w:i w:val="0"/>
-                <w:iCs w:val="0"/>
-                <w:szCs w:val="16"/>
-              </w:rPr>
-              <w:t xml:space="preserve"> user login after registration.</w:t>
-            </w:r>
-          </w:p>
-        </w:tc>
-        <w:tc>
-          <w:tcPr>
-            <w:tcW w:w="1028" w:type="pct"/>
-          </w:tcPr>
-          <w:p>
-            <w:pPr>
-              <w:pStyle w:val="TipText"/>
-              <w:rPr>
-                <w:rFonts w:ascii="Calibri" w:hAnsi="Calibri" w:cs="Calibri"/>
-                <w:i w:val="0"/>
-                <w:iCs w:val="0"/>
-                <w:szCs w:val="16"/>
-              </w:rPr>
-            </w:pPr>
-            <w:r>
-              <w:rPr>
-                <w:rFonts w:ascii="Calibri" w:hAnsi="Calibri" w:cs="Calibri"/>
-                <w:i w:val="0"/>
-                <w:iCs w:val="0"/>
-                <w:szCs w:val="16"/>
-              </w:rPr>
-              <w:t>System Test/Regression</w:t>
-            </w:r>
-          </w:p>
-        </w:tc>
-        <w:tc>
-          <w:tcPr>
-            <w:tcW w:w="1026" w:type="pct"/>
-          </w:tcPr>
-          <w:p>
-            <w:pPr>
-              <w:pStyle w:val="TipText"/>
-              <w:rPr>
-                <w:rFonts w:ascii="Calibri" w:hAnsi="Calibri" w:cs="Calibri"/>
-                <w:i w:val="0"/>
-                <w:iCs w:val="0"/>
-                <w:szCs w:val="16"/>
-              </w:rPr>
-            </w:pPr>
-          </w:p>
-        </w:tc>
-      </w:tr>
-      <w:tr>
-        <w:trPr>
-          <w:trHeight w:val="52"/>
-        </w:trPr>
-        <w:tc>
-          <w:tcPr>
-            <w:tcW w:w="1135" w:type="pct"/>
-          </w:tcPr>
-          <w:p>
-            <w:pPr>
-              <w:pStyle w:val="TipText"/>
-              <w:ind w:left="360"/>
-              <w:rPr>
-                <w:i w:val="0"/>
-                <w:iCs w:val="0"/>
-                <w:szCs w:val="16"/>
-              </w:rPr>
-            </w:pPr>
-            <w:r>
-              <w:rPr>
-                <w:i w:val="0"/>
-                <w:iCs w:val="0"/>
-                <w:szCs w:val="16"/>
-              </w:rPr>
-              <w:t>Defect - 0</w:t>
-            </w:r>
-            <w:r>
-              <w:rPr>
-                <w:i w:val="0"/>
-                <w:iCs w:val="0"/>
-                <w:szCs w:val="16"/>
-              </w:rPr>
-              <w:t>5</w:t>
-            </w:r>
-          </w:p>
-        </w:tc>
-        <w:tc>
-          <w:tcPr>
-            <w:tcW w:w="1811" w:type="pct"/>
-          </w:tcPr>
-          <w:p>
-            <w:pPr>
-              <w:pStyle w:val="TipText"/>
-              <w:rPr>
-                <w:rFonts w:ascii="Calibri" w:hAnsi="Calibri" w:cs="Calibri"/>
-                <w:i w:val="0"/>
-                <w:iCs w:val="0"/>
-                <w:szCs w:val="16"/>
-              </w:rPr>
-            </w:pPr>
-            <w:r>
-              <w:rPr>
-                <w:rFonts w:ascii="Calibri" w:hAnsi="Calibri" w:cs="Calibri"/>
-                <w:i w:val="0"/>
-                <w:iCs w:val="0"/>
-                <w:szCs w:val="16"/>
-              </w:rPr>
-              <w:t>Logout - Does not exit the last transaction</w:t>
-            </w:r>
-          </w:p>
-        </w:tc>
-        <w:tc>
-          <w:tcPr>
-            <w:tcW w:w="1028" w:type="pct"/>
-          </w:tcPr>
-          <w:p>
-            <w:pPr>
-              <w:pStyle w:val="TipText"/>
-              <w:rPr>
-                <w:rFonts w:ascii="Calibri" w:hAnsi="Calibri" w:cs="Calibri"/>
-                <w:i w:val="0"/>
-                <w:iCs w:val="0"/>
-                <w:szCs w:val="16"/>
-              </w:rPr>
-            </w:pPr>
-            <w:r>
-              <w:rPr>
-                <w:rFonts w:ascii="Calibri" w:hAnsi="Calibri" w:cs="Calibri"/>
-                <w:i w:val="0"/>
-                <w:iCs w:val="0"/>
-                <w:szCs w:val="16"/>
-              </w:rPr>
-              <w:t>System Test/Regression</w:t>
-            </w:r>
-          </w:p>
-        </w:tc>
-        <w:tc>
-          <w:tcPr>
-            <w:tcW w:w="1026" w:type="pct"/>
-          </w:tcPr>
-          <w:p>
-            <w:pPr>
-              <w:pStyle w:val="TipText"/>
-              <w:rPr>
-                <w:rFonts w:ascii="Calibri" w:hAnsi="Calibri" w:cs="Calibri"/>
-                <w:i w:val="0"/>
-                <w:iCs w:val="0"/>
-                <w:szCs w:val="16"/>
-              </w:rPr>
-            </w:pPr>
-          </w:p>
-        </w:tc>
-      </w:tr>
-      <w:tr>
-        <w:trPr>
-          <w:trHeight w:val="52"/>
-        </w:trPr>
-        <w:tc>
-          <w:tcPr>
-            <w:tcW w:w="1135" w:type="pct"/>
-          </w:tcPr>
-          <w:p>
-            <w:pPr>
-              <w:pStyle w:val="TipText"/>
-              <w:ind w:left="360"/>
-              <w:rPr>
-                <w:i w:val="0"/>
-                <w:iCs w:val="0"/>
-                <w:szCs w:val="16"/>
-              </w:rPr>
-            </w:pPr>
-            <w:r>
-              <w:rPr>
-                <w:i w:val="0"/>
-                <w:iCs w:val="0"/>
-                <w:szCs w:val="16"/>
-              </w:rPr>
-              <w:t>Defect - 0</w:t>
-            </w:r>
-            <w:r>
-              <w:rPr>
-                <w:i w:val="0"/>
-                <w:iCs w:val="0"/>
-                <w:szCs w:val="16"/>
-              </w:rPr>
-              <w:t>6</w:t>
-            </w:r>
-          </w:p>
-        </w:tc>
-        <w:tc>
-          <w:tcPr>
-            <w:tcW w:w="1811" w:type="pct"/>
-          </w:tcPr>
-          <w:p>
-            <w:pPr>
-              <w:pStyle w:val="TipText"/>
-              <w:rPr>
-                <w:rFonts w:ascii="Calibri" w:hAnsi="Calibri" w:cs="Calibri"/>
-                <w:i w:val="0"/>
-                <w:iCs w:val="0"/>
-                <w:szCs w:val="16"/>
-              </w:rPr>
-            </w:pPr>
-            <w:r>
-              <w:rPr>
-                <w:rFonts w:ascii="Calibri" w:hAnsi="Calibri" w:cs="Calibri"/>
-                <w:i w:val="0"/>
-                <w:iCs w:val="0"/>
-                <w:szCs w:val="16"/>
-              </w:rPr>
-              <w:t>Pages exceeds max of 5 - infinite pages</w:t>
-            </w:r>
-          </w:p>
-        </w:tc>
-        <w:tc>
-          <w:tcPr>
-            <w:tcW w:w="1028" w:type="pct"/>
-          </w:tcPr>
-          <w:p>
-            <w:pPr>
-              <w:pStyle w:val="TipText"/>
-              <w:rPr>
-                <w:rFonts w:ascii="Calibri" w:hAnsi="Calibri" w:cs="Calibri"/>
-                <w:i w:val="0"/>
-                <w:iCs w:val="0"/>
-                <w:szCs w:val="16"/>
-              </w:rPr>
-            </w:pPr>
-            <w:r>
-              <w:rPr>
-                <w:rFonts w:ascii="Calibri" w:hAnsi="Calibri" w:cs="Calibri"/>
-                <w:i w:val="0"/>
-                <w:iCs w:val="0"/>
-                <w:szCs w:val="16"/>
-              </w:rPr>
-              <w:t>Exploratory Testing/GUI Test</w:t>
-            </w:r>
-          </w:p>
-        </w:tc>
-        <w:tc>
-          <w:tcPr>
-            <w:tcW w:w="1026" w:type="pct"/>
-          </w:tcPr>
-          <w:p>
-            <w:pPr>
-              <w:pStyle w:val="TipText"/>
-              <w:rPr>
-                <w:rFonts w:ascii="Calibri" w:hAnsi="Calibri" w:cs="Calibri"/>
-                <w:i w:val="0"/>
-                <w:iCs w:val="0"/>
-                <w:szCs w:val="16"/>
-              </w:rPr>
-            </w:pPr>
-          </w:p>
-        </w:tc>
-      </w:tr>
-      <w:tr>
-        <w:trPr>
-          <w:trHeight w:val="52"/>
-        </w:trPr>
-        <w:tc>
-          <w:tcPr>
-            <w:tcW w:w="1135" w:type="pct"/>
-          </w:tcPr>
-          <w:p>
-            <w:pPr>
-              <w:pStyle w:val="TipText"/>
-              <w:ind w:left="360"/>
-              <w:rPr>
-                <w:i w:val="0"/>
-                <w:iCs w:val="0"/>
-                <w:szCs w:val="16"/>
-              </w:rPr>
-            </w:pPr>
-            <w:r>
-              <w:rPr>
-                <w:i w:val="0"/>
-                <w:iCs w:val="0"/>
-                <w:szCs w:val="16"/>
-              </w:rPr>
-              <w:t>Defect - 0</w:t>
-            </w:r>
-            <w:r>
-              <w:rPr>
-                <w:i w:val="0"/>
-                <w:iCs w:val="0"/>
-                <w:szCs w:val="16"/>
-              </w:rPr>
-              <w:t>7</w:t>
-            </w:r>
-          </w:p>
-        </w:tc>
-        <w:tc>
-          <w:tcPr>
-            <w:tcW w:w="1811" w:type="pct"/>
-          </w:tcPr>
-          <w:p>
-            <w:pPr>
-              <w:pStyle w:val="TipText"/>
-              <w:rPr>
-                <w:rFonts w:ascii="Calibri" w:hAnsi="Calibri" w:cs="Calibri"/>
-                <w:i w:val="0"/>
-                <w:iCs w:val="0"/>
-                <w:szCs w:val="16"/>
-              </w:rPr>
-            </w:pPr>
-            <w:r>
-              <w:rPr>
-                <w:rFonts w:ascii="Calibri" w:hAnsi="Calibri" w:cs="Calibri"/>
-                <w:i w:val="0"/>
-                <w:iCs w:val="0"/>
-                <w:szCs w:val="16"/>
-              </w:rPr>
-              <w:t>List sorting (</w:t>
-            </w:r>
-            <w:r>
-              <w:rPr>
-                <w:rFonts w:ascii="Calibri" w:hAnsi="Calibri" w:cs="Calibri"/>
-                <w:i w:val="0"/>
-                <w:iCs w:val="0"/>
-                <w:szCs w:val="16"/>
-              </w:rPr>
-              <w:t>Overall</w:t>
-            </w:r>
-            <w:r>
-              <w:rPr>
-                <w:rFonts w:ascii="Calibri" w:hAnsi="Calibri" w:cs="Calibri"/>
-                <w:i w:val="0"/>
-                <w:iCs w:val="0"/>
-                <w:szCs w:val="16"/>
-              </w:rPr>
-              <w:t xml:space="preserve"> Rating) using Rank column is incorrect</w:t>
-            </w:r>
-          </w:p>
-        </w:tc>
-        <w:tc>
-          <w:tcPr>
-            <w:tcW w:w="1028" w:type="pct"/>
-          </w:tcPr>
-          <w:p>
-            <w:pPr>
-              <w:pStyle w:val="TipText"/>
-              <w:rPr>
-                <w:rFonts w:ascii="Calibri" w:hAnsi="Calibri" w:cs="Calibri"/>
-                <w:i w:val="0"/>
-                <w:iCs w:val="0"/>
-                <w:szCs w:val="16"/>
-              </w:rPr>
-            </w:pPr>
-            <w:r>
-              <w:rPr>
-                <w:rFonts w:ascii="Calibri" w:hAnsi="Calibri" w:cs="Calibri"/>
-                <w:i w:val="0"/>
-                <w:iCs w:val="0"/>
-                <w:szCs w:val="16"/>
-              </w:rPr>
-              <w:t>Exploratory Testing/GUI Test</w:t>
-            </w:r>
-          </w:p>
-        </w:tc>
-        <w:tc>
-          <w:tcPr>
-            <w:tcW w:w="1026" w:type="pct"/>
-          </w:tcPr>
-          <w:p>
-            <w:pPr>
-              <w:pStyle w:val="TipText"/>
-              <w:rPr>
-                <w:rFonts w:ascii="Calibri" w:hAnsi="Calibri" w:cs="Calibri"/>
-                <w:i w:val="0"/>
-                <w:iCs w:val="0"/>
-                <w:szCs w:val="16"/>
-              </w:rPr>
-            </w:pPr>
-          </w:p>
-        </w:tc>
-      </w:tr>
-      <w:tr>
-        <w:trPr>
-          <w:trHeight w:val="52"/>
-        </w:trPr>
-        <w:tc>
-          <w:tcPr>
-            <w:tcW w:w="1135" w:type="pct"/>
-          </w:tcPr>
-          <w:p>
-            <w:pPr>
-              <w:pStyle w:val="TipText"/>
-              <w:ind w:left="360"/>
-              <w:rPr>
-                <w:i w:val="0"/>
-                <w:iCs w:val="0"/>
-                <w:szCs w:val="16"/>
-              </w:rPr>
-            </w:pPr>
-            <w:r>
-              <w:rPr>
-                <w:i w:val="0"/>
-                <w:iCs w:val="0"/>
-                <w:szCs w:val="16"/>
-              </w:rPr>
-              <w:t>Defect - 0</w:t>
-            </w:r>
-            <w:r>
-              <w:rPr>
-                <w:i w:val="0"/>
-                <w:iCs w:val="0"/>
-                <w:szCs w:val="16"/>
-              </w:rPr>
-              <w:t>8</w:t>
-            </w:r>
-          </w:p>
-        </w:tc>
-        <w:tc>
-          <w:tcPr>
-            <w:tcW w:w="1811" w:type="pct"/>
-          </w:tcPr>
-          <w:p>
-            <w:pPr>
-              <w:pStyle w:val="TipText"/>
-              <w:rPr>
-                <w:rFonts w:ascii="Calibri" w:hAnsi="Calibri" w:cs="Calibri"/>
-                <w:i w:val="0"/>
-                <w:iCs w:val="0"/>
-                <w:szCs w:val="16"/>
-              </w:rPr>
-            </w:pPr>
-            <w:r>
-              <w:rPr>
-                <w:rFonts w:ascii="Calibri" w:hAnsi="Calibri" w:cs="Calibri"/>
-                <w:i w:val="0"/>
-                <w:iCs w:val="0"/>
-                <w:szCs w:val="16"/>
-              </w:rPr>
-              <w:t xml:space="preserve">Sort </w:t>
-            </w:r>
-            <w:r>
-              <w:rPr>
-                <w:rFonts w:ascii="Calibri" w:hAnsi="Calibri" w:cs="Calibri"/>
-                <w:i w:val="0"/>
-                <w:iCs w:val="0"/>
-                <w:szCs w:val="16"/>
-              </w:rPr>
-              <w:t>Make (</w:t>
-            </w:r>
-            <w:r>
-              <w:rPr>
-                <w:rFonts w:ascii="Calibri" w:hAnsi="Calibri" w:cs="Calibri"/>
-                <w:i w:val="0"/>
-                <w:iCs w:val="0"/>
-                <w:szCs w:val="16"/>
-              </w:rPr>
-              <w:t>Alphabetical</w:t>
-            </w:r>
-            <w:r>
-              <w:rPr>
-                <w:rFonts w:ascii="Calibri" w:hAnsi="Calibri" w:cs="Calibri"/>
-                <w:i w:val="0"/>
-                <w:iCs w:val="0"/>
-                <w:szCs w:val="16"/>
-              </w:rPr>
-              <w:t>),</w:t>
-            </w:r>
-            <w:r>
-              <w:rPr>
-                <w:rFonts w:ascii="Calibri" w:hAnsi="Calibri" w:cs="Calibri"/>
-                <w:i w:val="0"/>
-                <w:iCs w:val="0"/>
-                <w:szCs w:val="16"/>
-              </w:rPr>
-              <w:t xml:space="preserve"> </w:t>
-            </w:r>
-            <w:r>
-              <w:rPr>
-                <w:rFonts w:ascii="Calibri" w:hAnsi="Calibri" w:cs="Calibri"/>
-                <w:i w:val="0"/>
-                <w:iCs w:val="0"/>
-                <w:szCs w:val="16"/>
-              </w:rPr>
-              <w:t>Model (</w:t>
-            </w:r>
-            <w:r>
-              <w:rPr>
-                <w:rFonts w:ascii="Calibri" w:hAnsi="Calibri" w:cs="Calibri"/>
-                <w:i w:val="0"/>
-                <w:iCs w:val="0"/>
-                <w:szCs w:val="16"/>
-              </w:rPr>
-              <w:t xml:space="preserve">Alphabetical), </w:t>
-            </w:r>
-            <w:r>
-              <w:rPr>
-                <w:rFonts w:ascii="Calibri" w:hAnsi="Calibri" w:cs="Calibri"/>
-                <w:i w:val="0"/>
-                <w:iCs w:val="0"/>
-                <w:szCs w:val="16"/>
-              </w:rPr>
-              <w:t>Rank (</w:t>
-            </w:r>
-            <w:r>
-              <w:rPr>
-                <w:rFonts w:ascii="Calibri" w:hAnsi="Calibri" w:cs="Calibri"/>
-                <w:i w:val="0"/>
-                <w:iCs w:val="0"/>
-                <w:szCs w:val="16"/>
-              </w:rPr>
-              <w:t xml:space="preserve">not sorted correctly), (highest to lowest), </w:t>
-            </w:r>
-            <w:r>
-              <w:rPr>
-                <w:rFonts w:ascii="Calibri" w:hAnsi="Calibri" w:cs="Calibri"/>
-                <w:i w:val="0"/>
-                <w:iCs w:val="0"/>
-                <w:szCs w:val="16"/>
-              </w:rPr>
-              <w:t>Engine (</w:t>
-            </w:r>
-            <w:r>
-              <w:rPr>
-                <w:rFonts w:ascii="Calibri" w:hAnsi="Calibri" w:cs="Calibri"/>
-                <w:i w:val="0"/>
-                <w:iCs w:val="0"/>
-                <w:szCs w:val="16"/>
-              </w:rPr>
-              <w:t>lowest to highest) --&gt; Not reversible(manual/exploratory)</w:t>
-            </w:r>
-          </w:p>
-        </w:tc>
-        <w:tc>
-          <w:tcPr>
-            <w:tcW w:w="1028" w:type="pct"/>
-          </w:tcPr>
-          <w:p>
-            <w:pPr>
-              <w:pStyle w:val="TipText"/>
-              <w:rPr>
-                <w:rFonts w:ascii="Calibri" w:hAnsi="Calibri" w:cs="Calibri"/>
-                <w:i w:val="0"/>
-                <w:iCs w:val="0"/>
-                <w:szCs w:val="16"/>
-              </w:rPr>
-            </w:pPr>
-            <w:r>
-              <w:rPr>
-                <w:rFonts w:ascii="Calibri" w:hAnsi="Calibri" w:cs="Calibri"/>
-                <w:i w:val="0"/>
-                <w:iCs w:val="0"/>
-                <w:szCs w:val="16"/>
-              </w:rPr>
-              <w:t>Exploratory Testing/GUI Test</w:t>
-            </w:r>
-          </w:p>
-        </w:tc>
-        <w:tc>
-          <w:tcPr>
-            <w:tcW w:w="1026" w:type="pct"/>
-          </w:tcPr>
-          <w:p>
-            <w:pPr>
-              <w:pStyle w:val="TipText"/>
-              <w:rPr>
-                <w:rFonts w:ascii="Calibri" w:hAnsi="Calibri" w:cs="Calibri"/>
-                <w:i w:val="0"/>
-                <w:iCs w:val="0"/>
-                <w:szCs w:val="16"/>
-              </w:rPr>
-            </w:pPr>
-          </w:p>
-        </w:tc>
-      </w:tr>
-      <w:tr>
-        <w:trPr>
-          <w:trHeight w:val="52"/>
-        </w:trPr>
-        <w:tc>
-          <w:tcPr>
-            <w:tcW w:w="1135" w:type="pct"/>
-          </w:tcPr>
-          <w:p>
-            <w:pPr>
-              <w:pStyle w:val="TipText"/>
-              <w:ind w:left="360"/>
-              <w:rPr>
-                <w:i w:val="0"/>
-                <w:iCs w:val="0"/>
-                <w:szCs w:val="16"/>
-              </w:rPr>
-            </w:pPr>
-            <w:r>
-              <w:rPr>
-                <w:i w:val="0"/>
-                <w:iCs w:val="0"/>
-                <w:szCs w:val="16"/>
-              </w:rPr>
-              <w:t>Defect - 09</w:t>
-            </w:r>
-          </w:p>
-        </w:tc>
-        <w:tc>
-          <w:tcPr>
-            <w:tcW w:w="1811" w:type="pct"/>
-          </w:tcPr>
-          <w:p>
-            <w:pPr>
-              <w:pStyle w:val="TipText"/>
-              <w:rPr>
-                <w:rFonts w:ascii="Calibri" w:hAnsi="Calibri" w:cs="Calibri"/>
-                <w:i w:val="0"/>
-                <w:iCs w:val="0"/>
-                <w:szCs w:val="16"/>
-              </w:rPr>
-            </w:pPr>
-            <w:r>
-              <w:rPr>
-                <w:rFonts w:ascii="Calibri" w:hAnsi="Calibri" w:cs="Calibri"/>
-                <w:i w:val="0"/>
-                <w:iCs w:val="0"/>
-                <w:szCs w:val="16"/>
-              </w:rPr>
-              <w:t xml:space="preserve">Cannot </w:t>
-            </w:r>
-            <w:r>
-              <w:rPr>
-                <w:rFonts w:ascii="Calibri" w:hAnsi="Calibri" w:cs="Calibri"/>
-                <w:i w:val="0"/>
-                <w:iCs w:val="0"/>
-                <w:szCs w:val="16"/>
-              </w:rPr>
-              <w:t>Navigate (Overall</w:t>
-            </w:r>
-            <w:r>
-              <w:rPr>
-                <w:rFonts w:ascii="Calibri" w:hAnsi="Calibri" w:cs="Calibri"/>
-                <w:i w:val="0"/>
-                <w:iCs w:val="0"/>
-                <w:szCs w:val="16"/>
-              </w:rPr>
-              <w:t xml:space="preserve"> Rating page) to 1 and 4 using the open text field - manual</w:t>
-            </w:r>
-          </w:p>
-        </w:tc>
-        <w:tc>
-          <w:tcPr>
-            <w:tcW w:w="1028" w:type="pct"/>
-          </w:tcPr>
-          <w:p>
-            <w:pPr>
-              <w:pStyle w:val="TipText"/>
-              <w:rPr>
-                <w:rFonts w:ascii="Calibri" w:hAnsi="Calibri" w:cs="Calibri"/>
-                <w:i w:val="0"/>
-                <w:iCs w:val="0"/>
-                <w:szCs w:val="16"/>
-              </w:rPr>
-            </w:pPr>
-            <w:r>
-              <w:rPr>
-                <w:rFonts w:ascii="Calibri" w:hAnsi="Calibri" w:cs="Calibri"/>
-                <w:i w:val="0"/>
-                <w:iCs w:val="0"/>
-                <w:szCs w:val="16"/>
-              </w:rPr>
-              <w:t>Exploratory Testing/GUI Test</w:t>
-            </w:r>
-          </w:p>
-        </w:tc>
-        <w:tc>
-          <w:tcPr>
-            <w:tcW w:w="1026" w:type="pct"/>
-          </w:tcPr>
-          <w:p>
-            <w:pPr>
-              <w:pStyle w:val="TipText"/>
-              <w:rPr>
-                <w:rFonts w:ascii="Calibri" w:hAnsi="Calibri" w:cs="Calibri"/>
-                <w:i w:val="0"/>
-                <w:iCs w:val="0"/>
-                <w:szCs w:val="16"/>
-              </w:rPr>
-            </w:pPr>
-          </w:p>
-        </w:tc>
-      </w:tr>
-      <w:tr>
-        <w:trPr>
-          <w:trHeight w:val="52"/>
-        </w:trPr>
-        <w:tc>
-          <w:tcPr>
-            <w:tcW w:w="1135" w:type="pct"/>
-          </w:tcPr>
-          <w:p>
-            <w:pPr>
-              <w:pStyle w:val="TipText"/>
-              <w:ind w:left="360"/>
-              <w:rPr>
-                <w:i w:val="0"/>
-                <w:iCs w:val="0"/>
-                <w:szCs w:val="16"/>
-              </w:rPr>
-            </w:pPr>
-            <w:r>
-              <w:rPr>
-                <w:i w:val="0"/>
-                <w:iCs w:val="0"/>
-                <w:szCs w:val="16"/>
-              </w:rPr>
-              <w:t>Defect - 10</w:t>
-            </w:r>
-          </w:p>
-        </w:tc>
-        <w:tc>
-          <w:tcPr>
-            <w:tcW w:w="1811" w:type="pct"/>
-          </w:tcPr>
-          <w:p>
-            <w:pPr>
-              <w:pStyle w:val="TipText"/>
-              <w:rPr>
-                <w:rFonts w:ascii="Calibri" w:hAnsi="Calibri" w:cs="Calibri"/>
-                <w:i w:val="0"/>
-                <w:iCs w:val="0"/>
-                <w:szCs w:val="16"/>
-              </w:rPr>
-            </w:pPr>
-            <w:r>
-              <w:rPr>
-                <w:rFonts w:ascii="Calibri" w:hAnsi="Calibri" w:cs="Calibri"/>
-                <w:i w:val="0"/>
-                <w:iCs w:val="0"/>
-                <w:szCs w:val="16"/>
-              </w:rPr>
-              <w:t>When on Model page - Vote link randomized the order of cars. Rank and Model links are not workin</w:t>
-            </w:r>
-            <w:r>
-              <w:rPr>
-                <w:rFonts w:ascii="Calibri" w:hAnsi="Calibri" w:cs="Calibri"/>
-                <w:i w:val="0"/>
-                <w:iCs w:val="0"/>
-                <w:szCs w:val="16"/>
-              </w:rPr>
-              <w:t>g</w:t>
-            </w:r>
-          </w:p>
-        </w:tc>
-        <w:tc>
-          <w:tcPr>
-            <w:tcW w:w="1028" w:type="pct"/>
-          </w:tcPr>
-          <w:p>
-            <w:pPr>
-              <w:pStyle w:val="TipText"/>
-              <w:rPr>
-                <w:rFonts w:ascii="Calibri" w:hAnsi="Calibri" w:cs="Calibri"/>
-                <w:i w:val="0"/>
-                <w:iCs w:val="0"/>
-                <w:szCs w:val="16"/>
-              </w:rPr>
-            </w:pPr>
-            <w:r>
-              <w:rPr>
-                <w:rFonts w:ascii="Calibri" w:hAnsi="Calibri" w:cs="Calibri"/>
-                <w:i w:val="0"/>
-                <w:iCs w:val="0"/>
-                <w:szCs w:val="16"/>
-              </w:rPr>
-              <w:t>Exploratory Testing/GUI Test</w:t>
-            </w:r>
-          </w:p>
-        </w:tc>
-        <w:tc>
-          <w:tcPr>
-            <w:tcW w:w="1026" w:type="pct"/>
-          </w:tcPr>
-          <w:p>
-            <w:pPr>
-              <w:pStyle w:val="TipText"/>
-              <w:rPr>
-                <w:rFonts w:ascii="Calibri" w:hAnsi="Calibri" w:cs="Calibri"/>
-                <w:i w:val="0"/>
-                <w:iCs w:val="0"/>
-                <w:szCs w:val="16"/>
-              </w:rPr>
-            </w:pPr>
-          </w:p>
-        </w:tc>
-      </w:tr>
-      <w:tr>
-        <w:trPr>
-          <w:trHeight w:val="52"/>
-        </w:trPr>
-        <w:tc>
-          <w:tcPr>
-            <w:tcW w:w="1135" w:type="pct"/>
-          </w:tcPr>
-          <w:p>
-            <w:pPr>
-              <w:pStyle w:val="TipText"/>
-              <w:ind w:left="360"/>
-              <w:rPr>
-                <w:i w:val="0"/>
-                <w:iCs w:val="0"/>
-                <w:szCs w:val="16"/>
-              </w:rPr>
-            </w:pPr>
-            <w:r>
-              <w:rPr>
-                <w:i w:val="0"/>
-                <w:iCs w:val="0"/>
-                <w:szCs w:val="16"/>
-              </w:rPr>
-              <w:t>Defect - 11</w:t>
-            </w:r>
-          </w:p>
-        </w:tc>
-        <w:tc>
-          <w:tcPr>
-            <w:tcW w:w="1811" w:type="pct"/>
-          </w:tcPr>
-          <w:p>
-            <w:pPr>
-              <w:pStyle w:val="TipText"/>
-              <w:rPr>
-                <w:rFonts w:ascii="Calibri" w:hAnsi="Calibri" w:cs="Calibri"/>
-                <w:i w:val="0"/>
-                <w:iCs w:val="0"/>
-                <w:szCs w:val="16"/>
-              </w:rPr>
-            </w:pPr>
-            <w:r>
-              <w:rPr>
-                <w:rFonts w:ascii="Calibri" w:hAnsi="Calibri" w:cs="Calibri"/>
-                <w:i w:val="0"/>
-                <w:iCs w:val="0"/>
-                <w:szCs w:val="16"/>
-              </w:rPr>
-              <w:t xml:space="preserve">When navigated to a page using text field and press next page - will </w:t>
-            </w:r>
-            <w:r>
-              <w:rPr>
-                <w:rFonts w:ascii="Calibri" w:hAnsi="Calibri" w:cs="Calibri"/>
-                <w:i w:val="0"/>
-                <w:iCs w:val="0"/>
-                <w:szCs w:val="16"/>
-              </w:rPr>
-              <w:t>append a</w:t>
-            </w:r>
-            <w:r>
-              <w:rPr>
-                <w:rFonts w:ascii="Calibri" w:hAnsi="Calibri" w:cs="Calibri"/>
-                <w:i w:val="0"/>
-                <w:iCs w:val="0"/>
-                <w:szCs w:val="16"/>
-              </w:rPr>
-              <w:t xml:space="preserve"> </w:t>
-            </w:r>
-            <w:r>
-              <w:rPr>
-                <w:rFonts w:ascii="Calibri" w:hAnsi="Calibri" w:cs="Calibri"/>
-                <w:i w:val="0"/>
-                <w:iCs w:val="0"/>
-                <w:szCs w:val="16"/>
-              </w:rPr>
-              <w:t>digit (</w:t>
-            </w:r>
-            <w:r>
-              <w:rPr>
-                <w:rFonts w:ascii="Calibri" w:hAnsi="Calibri" w:cs="Calibri"/>
-                <w:i w:val="0"/>
-                <w:iCs w:val="0"/>
-                <w:szCs w:val="16"/>
-              </w:rPr>
-              <w:t>1) in the text field</w:t>
-            </w:r>
-          </w:p>
-        </w:tc>
-        <w:tc>
-          <w:tcPr>
-            <w:tcW w:w="1028" w:type="pct"/>
-          </w:tcPr>
-          <w:p>
-            <w:pPr>
-              <w:pStyle w:val="TipText"/>
-              <w:rPr>
-                <w:rFonts w:ascii="Calibri" w:hAnsi="Calibri" w:cs="Calibri"/>
-                <w:i w:val="0"/>
-                <w:iCs w:val="0"/>
-                <w:szCs w:val="16"/>
-              </w:rPr>
-            </w:pPr>
-            <w:r>
-              <w:rPr>
-                <w:rFonts w:ascii="Calibri" w:hAnsi="Calibri" w:cs="Calibri"/>
-                <w:i w:val="0"/>
-                <w:iCs w:val="0"/>
-                <w:szCs w:val="16"/>
-              </w:rPr>
-              <w:t>Exploratory Testing/GUI Test</w:t>
-            </w:r>
-          </w:p>
-        </w:tc>
-        <w:tc>
-          <w:tcPr>
-            <w:tcW w:w="1026" w:type="pct"/>
-          </w:tcPr>
-          <w:p>
-            <w:pPr>
-              <w:pStyle w:val="TipText"/>
-              <w:rPr>
-                <w:rFonts w:ascii="Calibri" w:hAnsi="Calibri" w:cs="Calibri"/>
-                <w:i w:val="0"/>
-                <w:iCs w:val="0"/>
-                <w:szCs w:val="16"/>
-              </w:rPr>
-            </w:pPr>
-          </w:p>
-        </w:tc>
-      </w:tr>
-      <w:tr>
-        <w:trPr>
-          <w:trHeight w:val="52"/>
-        </w:trPr>
-        <w:tc>
-          <w:tcPr>
-            <w:tcW w:w="1135" w:type="pct"/>
-          </w:tcPr>
-          <w:p>
-            <w:pPr>
-              <w:pStyle w:val="TipText"/>
-              <w:ind w:left="360"/>
-              <w:rPr>
-                <w:i w:val="0"/>
-                <w:iCs w:val="0"/>
-                <w:szCs w:val="16"/>
-              </w:rPr>
-            </w:pPr>
-            <w:r>
-              <w:rPr>
-                <w:i w:val="0"/>
-                <w:iCs w:val="0"/>
-                <w:szCs w:val="16"/>
-              </w:rPr>
-              <w:t>Defect - 12</w:t>
-            </w:r>
-          </w:p>
-        </w:tc>
-        <w:tc>
-          <w:tcPr>
-            <w:tcW w:w="1811" w:type="pct"/>
-          </w:tcPr>
-          <w:p>
-            <w:pPr>
-              <w:pStyle w:val="TipText"/>
-              <w:rPr>
-                <w:rFonts w:ascii="Calibri" w:hAnsi="Calibri" w:cs="Calibri"/>
-                <w:i w:val="0"/>
-                <w:iCs w:val="0"/>
-                <w:szCs w:val="16"/>
-              </w:rPr>
-            </w:pPr>
-            <w:r>
-              <w:rPr>
-                <w:rFonts w:ascii="Calibri" w:hAnsi="Calibri" w:cs="Calibri"/>
-                <w:i w:val="0"/>
-                <w:iCs w:val="0"/>
-                <w:szCs w:val="16"/>
-              </w:rPr>
-              <w:t>Can input alphabet and special characters in the page navigation field</w:t>
-            </w:r>
-          </w:p>
-        </w:tc>
-        <w:tc>
-          <w:tcPr>
-            <w:tcW w:w="1028" w:type="pct"/>
-          </w:tcPr>
-          <w:p>
-            <w:pPr>
-              <w:pStyle w:val="TipText"/>
-              <w:rPr>
-                <w:rFonts w:ascii="Calibri" w:hAnsi="Calibri" w:cs="Calibri"/>
-                <w:i w:val="0"/>
-                <w:iCs w:val="0"/>
-                <w:szCs w:val="16"/>
-              </w:rPr>
-            </w:pPr>
-            <w:r>
-              <w:rPr>
-                <w:rFonts w:ascii="Calibri" w:hAnsi="Calibri" w:cs="Calibri"/>
-                <w:i w:val="0"/>
-                <w:iCs w:val="0"/>
-                <w:szCs w:val="16"/>
-              </w:rPr>
-              <w:t>Exploratory Testing/GUI Test</w:t>
-            </w:r>
-          </w:p>
-        </w:tc>
-        <w:tc>
-          <w:tcPr>
-            <w:tcW w:w="1026" w:type="pct"/>
-          </w:tcPr>
-          <w:p>
-            <w:pPr>
-              <w:pStyle w:val="TipText"/>
-              <w:rPr>
-                <w:rFonts w:ascii="Calibri" w:hAnsi="Calibri" w:cs="Calibri"/>
-                <w:i w:val="0"/>
-                <w:iCs w:val="0"/>
-                <w:szCs w:val="16"/>
-              </w:rPr>
-            </w:pPr>
-          </w:p>
-        </w:tc>
-      </w:tr>
-      <w:tr>
-        <w:trPr>
-          <w:trHeight w:val="52"/>
-        </w:trPr>
-        <w:tc>
-          <w:tcPr>
-            <w:tcW w:w="1135" w:type="pct"/>
-          </w:tcPr>
-          <w:p>
-            <w:pPr>
-              <w:pStyle w:val="TipText"/>
-              <w:ind w:left="360"/>
-              <w:rPr>
-                <w:i w:val="0"/>
-                <w:iCs w:val="0"/>
-                <w:szCs w:val="16"/>
-              </w:rPr>
-            </w:pPr>
-            <w:r>
-              <w:rPr>
-                <w:i w:val="0"/>
-                <w:iCs w:val="0"/>
-                <w:szCs w:val="16"/>
-              </w:rPr>
-              <w:t>Defect - 13</w:t>
-            </w:r>
-          </w:p>
-        </w:tc>
-        <w:tc>
-          <w:tcPr>
-            <w:tcW w:w="1811" w:type="pct"/>
-          </w:tcPr>
-          <w:p>
-            <w:pPr>
-              <w:pStyle w:val="TipText"/>
-              <w:rPr>
-                <w:rFonts w:ascii="Calibri" w:hAnsi="Calibri" w:cs="Calibri"/>
-                <w:i w:val="0"/>
-                <w:iCs w:val="0"/>
-                <w:szCs w:val="16"/>
-              </w:rPr>
-            </w:pPr>
-            <w:r>
-              <w:rPr>
-                <w:rFonts w:ascii="Calibri" w:hAnsi="Calibri" w:cs="Calibri"/>
-                <w:i w:val="0"/>
-                <w:iCs w:val="0"/>
-                <w:szCs w:val="16"/>
-              </w:rPr>
-              <w:t>User does not logout for inactivity</w:t>
-            </w:r>
-          </w:p>
-        </w:tc>
-        <w:tc>
-          <w:tcPr>
-            <w:tcW w:w="1028" w:type="pct"/>
-          </w:tcPr>
-          <w:p>
-            <w:pPr>
-              <w:pStyle w:val="TipText"/>
-              <w:rPr>
-                <w:rFonts w:ascii="Calibri" w:hAnsi="Calibri" w:cs="Calibri"/>
-                <w:i w:val="0"/>
-                <w:iCs w:val="0"/>
-                <w:szCs w:val="16"/>
-              </w:rPr>
-            </w:pPr>
-            <w:r>
-              <w:rPr>
-                <w:rFonts w:ascii="Calibri" w:hAnsi="Calibri" w:cs="Calibri"/>
-                <w:i w:val="0"/>
-                <w:iCs w:val="0"/>
-                <w:szCs w:val="16"/>
-              </w:rPr>
-              <w:t>Exploratory Testing/GUI Test</w:t>
-            </w:r>
-          </w:p>
-        </w:tc>
-        <w:tc>
-          <w:tcPr>
-            <w:tcW w:w="1026" w:type="pct"/>
-          </w:tcPr>
-          <w:p>
-            <w:pPr>
-              <w:pStyle w:val="TipText"/>
-              <w:rPr>
-                <w:rFonts w:ascii="Calibri" w:hAnsi="Calibri" w:cs="Calibri"/>
-                <w:i w:val="0"/>
-                <w:iCs w:val="0"/>
-                <w:szCs w:val="16"/>
-              </w:rPr>
-            </w:pPr>
-          </w:p>
-        </w:tc>
-      </w:tr>
-      <w:tr>
-        <w:trPr>
-          <w:trHeight w:val="52"/>
-        </w:trPr>
-        <w:tc>
-          <w:tcPr>
-            <w:tcW w:w="1135" w:type="pct"/>
-          </w:tcPr>
-          <w:p>
-            <w:pPr>
-              <w:pStyle w:val="TipText"/>
-              <w:ind w:left="360"/>
-              <w:rPr>
-                <w:i w:val="0"/>
-                <w:iCs w:val="0"/>
-                <w:szCs w:val="16"/>
-              </w:rPr>
-            </w:pPr>
-          </w:p>
-        </w:tc>
-        <w:tc>
-          <w:tcPr>
-            <w:tcW w:w="1811" w:type="pct"/>
-          </w:tcPr>
-          <w:p>
-            <w:pPr>
-              <w:pStyle w:val="TipText"/>
-              <w:rPr>
-                <w:rFonts w:ascii="Calibri" w:hAnsi="Calibri" w:cs="Calibri"/>
-                <w:i w:val="0"/>
-                <w:iCs w:val="0"/>
-                <w:szCs w:val="16"/>
-              </w:rPr>
-            </w:pPr>
-          </w:p>
-        </w:tc>
-        <w:tc>
-          <w:tcPr>
-            <w:tcW w:w="1028" w:type="pct"/>
-          </w:tcPr>
-          <w:p>
-            <w:pPr>
-              <w:pStyle w:val="TipText"/>
-              <w:rPr>
-                <w:rFonts w:ascii="Calibri" w:hAnsi="Calibri" w:cs="Calibri"/>
-                <w:i w:val="0"/>
-                <w:iCs w:val="0"/>
-                <w:szCs w:val="16"/>
-              </w:rPr>
-            </w:pPr>
-          </w:p>
-        </w:tc>
-        <w:tc>
-          <w:tcPr>
-            <w:tcW w:w="1026" w:type="pct"/>
-          </w:tcPr>
-          <w:p>
-            <w:pPr>
-              <w:pStyle w:val="TipText"/>
-              <w:rPr>
-                <w:rFonts w:ascii="Calibri" w:hAnsi="Calibri" w:cs="Calibri"/>
-                <w:i w:val="0"/>
-                <w:iCs w:val="0"/>
-                <w:szCs w:val="16"/>
-              </w:rPr>
-            </w:pPr>
-          </w:p>
-        </w:tc>
-      </w:tr>
-      <w:tr>
-        <w:trPr>
-          <w:trHeight w:val="51"/>
-        </w:trPr>
-        <w:tc>
-          <w:tcPr>
-            <w:tcW w:w="1135" w:type="pct"/>
-          </w:tcPr>
-          <w:p>
-            <w:pPr>
-              <w:pStyle w:val="TipText"/>
-              <w:rPr>
-                <w:i w:val="0"/>
-                <w:iCs w:val="0"/>
-                <w:szCs w:val="16"/>
-              </w:rPr>
-            </w:pPr>
-          </w:p>
-        </w:tc>
-        <w:tc>
-          <w:tcPr>
-            <w:tcW w:w="1811" w:type="pct"/>
-          </w:tcPr>
-          <w:p>
-            <w:pPr>
-              <w:spacing w:after="0"/>
-              <w:textAlignment w:val="center"/>
-              <w:rPr>
-                <w:rFonts w:ascii="Calibri" w:hAnsi="Calibri" w:cs="Calibri"/>
-                <w:sz w:val="16"/>
-                <w:szCs w:val="16"/>
-              </w:rPr>
-            </w:pPr>
-          </w:p>
-        </w:tc>
-        <w:tc>
-          <w:tcPr>
-            <w:tcW w:w="1028" w:type="pct"/>
-          </w:tcPr>
-          <w:p>
-            <w:pPr>
-              <w:spacing w:after="0"/>
-              <w:textAlignment w:val="center"/>
-              <w:rPr>
-                <w:rFonts w:ascii="Calibri" w:hAnsi="Calibri" w:cs="Calibri"/>
-                <w:sz w:val="16"/>
-                <w:szCs w:val="16"/>
-              </w:rPr>
-            </w:pPr>
-          </w:p>
-        </w:tc>
-        <w:tc>
-          <w:tcPr>
-            <w:tcW w:w="1026" w:type="pct"/>
-          </w:tcPr>
-          <w:p>
-            <w:pPr>
-              <w:spacing w:after="0"/>
-              <w:textAlignment w:val="center"/>
-              <w:rPr>
-                <w:rFonts w:ascii="Calibri" w:hAnsi="Calibri" w:cs="Calibri"/>
-                <w:sz w:val="16"/>
-                <w:szCs w:val="16"/>
-              </w:rPr>
-            </w:pPr>
-          </w:p>
-        </w:tc>
-      </w:tr>
-    </w:tbl>
-    <w:p/>
-    <w:p>
-      <w:pPr>
-        <w:pStyle w:val="Heading1"/>
-      </w:pPr>
-      <w:r>
-        <w:lastRenderedPageBreak/>
-        <w:t>AUTOMATION APPROACH:</w:t>
-      </w:r>
-    </w:p>
-    <w:p/>
-    <w:p/>
     <w:sectPr>
       <w:footerReference w:type="default" r:id="rId13"/>
       <w:pgSz w:w="12240" w:h="15840" w:code="1"/>
@@ -14500,6 +12761,7 @@
     <w:lsdException w:name="HTML Sample" w:semiHidden="1" w:unhideWhenUsed="1"/>
     <w:lsdException w:name="HTML Typewriter" w:semiHidden="1" w:unhideWhenUsed="1"/>
     <w:lsdException w:name="HTML Variable" w:semiHidden="1" w:unhideWhenUsed="1"/>
+    <w:lsdException w:name="Normal Table" w:semiHidden="1" w:unhideWhenUsed="1"/>
     <w:lsdException w:name="annotation subject" w:semiHidden="1" w:unhideWhenUsed="1"/>
     <w:lsdException w:name="No List" w:semiHidden="1" w:unhideWhenUsed="1"/>
     <w:lsdException w:name="Outline List 1" w:semiHidden="1" w:unhideWhenUsed="1"/>
@@ -14546,8 +12808,10 @@
     <w:lsdException w:name="Table Subtle 2" w:semiHidden="1" w:unhideWhenUsed="1"/>
     <w:lsdException w:name="Table Web 1" w:semiHidden="1" w:unhideWhenUsed="1"/>
     <w:lsdException w:name="Table Web 2" w:semiHidden="1" w:unhideWhenUsed="1"/>
+    <w:lsdException w:name="Table Web 3" w:semiHidden="1" w:unhideWhenUsed="1"/>
     <w:lsdException w:name="Balloon Text" w:semiHidden="1" w:unhideWhenUsed="1"/>
     <w:lsdException w:name="Table Grid" w:uiPriority="39"/>
+    <w:lsdException w:name="Table Theme" w:semiHidden="1" w:unhideWhenUsed="1"/>
     <w:lsdException w:name="Placeholder Text" w:semiHidden="1"/>
     <w:lsdException w:name="No Spacing" w:semiHidden="1" w:uiPriority="36" w:unhideWhenUsed="1" w:qFormat="1"/>
     <w:lsdException w:name="Light Shading" w:uiPriority="60"/>

</xml_diff>